<commit_message>
Update sbs24018 - Machine Learning - CA1.docx
</commit_message>
<xml_diff>
--- a/sbs24018 - Machine Learning - CA1.docx
+++ b/sbs24018 - Machine Learning - CA1.docx
@@ -813,25 +813,7 @@
                           <w:sz w:val="28"/>
                           <w:szCs w:val="28"/>
                         </w:rPr>
-                        <w:t xml:space="preserve">By submitting this assessment, I confirm that I have read the CCT policy on academic misconduct and understand the implications of submitting work that is not my own or does not appropriately reference material </w:t>
-                      </w:r>
-                      <w:proofErr w:type="gramStart"/>
-                      <w:r>
-                        <w:rPr>
-                          <w:rFonts w:cs="Calibri"/>
-                          <w:sz w:val="28"/>
-                          <w:szCs w:val="28"/>
-                        </w:rPr>
-                        <w:t>taken</w:t>
-                      </w:r>
-                      <w:proofErr w:type="gramEnd"/>
-                      <w:r>
-                        <w:rPr>
-                          <w:rFonts w:cs="Calibri"/>
-                          <w:sz w:val="28"/>
-                          <w:szCs w:val="28"/>
-                        </w:rPr>
-                        <w:t xml:space="preserve"> from a third party or other source. </w:t>
+                        <w:t xml:space="preserve">By submitting this assessment, I confirm that I have read the CCT policy on academic misconduct and understand the implications of submitting work that is not my own or does not appropriately reference material taken from a third party or other source. </w:t>
                       </w:r>
                     </w:p>
                     <w:p>
@@ -972,6 +954,7 @@
       <w:sdtPr>
         <w:rPr>
           <w:rFonts w:ascii="Calibri" w:eastAsiaTheme="minorHAnsi" w:hAnsi="Calibri" w:cstheme="minorBidi"/>
+          <w:smallCaps/>
           <w:color w:val="auto"/>
           <w:spacing w:val="0"/>
           <w:kern w:val="2"/>
@@ -1025,7 +1008,7 @@
           <w:r>
             <w:fldChar w:fldCharType="separate"/>
           </w:r>
-          <w:hyperlink w:anchor="_Toc164505644" w:history="1">
+          <w:hyperlink w:anchor="_Toc165116364" w:history="1">
             <w:r>
               <w:rPr>
                 <w:rStyle w:val="Hyperlink"/>
@@ -1052,7 +1035,7 @@
                 <w:noProof/>
                 <w:webHidden/>
               </w:rPr>
-              <w:instrText xml:space="preserve"> PAGEREF _Toc164505644 \h </w:instrText>
+              <w:instrText xml:space="preserve"> PAGEREF _Toc165116364 \h </w:instrText>
             </w:r>
             <w:r>
               <w:rPr>
@@ -1097,7 +1080,7 @@
               <w:lang w:eastAsia="en-IE"/>
             </w:rPr>
           </w:pPr>
-          <w:hyperlink w:anchor="_Toc164505645" w:history="1">
+          <w:hyperlink w:anchor="_Toc165116365" w:history="1">
             <w:r>
               <w:rPr>
                 <w:rStyle w:val="Hyperlink"/>
@@ -1124,7 +1107,223 @@
                 <w:noProof/>
                 <w:webHidden/>
               </w:rPr>
-              <w:instrText xml:space="preserve"> PAGEREF _Toc164505645 \h </w:instrText>
+              <w:instrText xml:space="preserve"> PAGEREF _Toc165116365 \h </w:instrText>
+            </w:r>
+            <w:r>
+              <w:rPr>
+                <w:noProof/>
+                <w:webHidden/>
+              </w:rPr>
+            </w:r>
+            <w:r>
+              <w:rPr>
+                <w:noProof/>
+                <w:webHidden/>
+              </w:rPr>
+              <w:fldChar w:fldCharType="separate"/>
+            </w:r>
+            <w:r>
+              <w:rPr>
+                <w:noProof/>
+                <w:webHidden/>
+              </w:rPr>
+              <w:t>2</w:t>
+            </w:r>
+            <w:r>
+              <w:rPr>
+                <w:noProof/>
+                <w:webHidden/>
+              </w:rPr>
+              <w:fldChar w:fldCharType="end"/>
+            </w:r>
+          </w:hyperlink>
+        </w:p>
+        <w:p>
+          <w:pPr>
+            <w:pStyle w:val="TOC2"/>
+            <w:tabs>
+              <w:tab w:val="right" w:leader="dot" w:pos="9016"/>
+            </w:tabs>
+            <w:rPr>
+              <w:rFonts w:asciiTheme="minorHAnsi" w:eastAsiaTheme="minorEastAsia" w:hAnsiTheme="minorHAnsi"/>
+              <w:noProof/>
+              <w:sz w:val="24"/>
+              <w:szCs w:val="24"/>
+              <w:lang w:eastAsia="en-IE"/>
+            </w:rPr>
+          </w:pPr>
+          <w:hyperlink w:anchor="_Toc165116366" w:history="1">
+            <w:r>
+              <w:rPr>
+                <w:rStyle w:val="Hyperlink"/>
+                <w:noProof/>
+              </w:rPr>
+              <w:t>Dataset:</w:t>
+            </w:r>
+            <w:r>
+              <w:rPr>
+                <w:noProof/>
+                <w:webHidden/>
+              </w:rPr>
+              <w:tab/>
+            </w:r>
+            <w:r>
+              <w:rPr>
+                <w:noProof/>
+                <w:webHidden/>
+              </w:rPr>
+              <w:fldChar w:fldCharType="begin"/>
+            </w:r>
+            <w:r>
+              <w:rPr>
+                <w:noProof/>
+                <w:webHidden/>
+              </w:rPr>
+              <w:instrText xml:space="preserve"> PAGEREF _Toc165116366 \h </w:instrText>
+            </w:r>
+            <w:r>
+              <w:rPr>
+                <w:noProof/>
+                <w:webHidden/>
+              </w:rPr>
+            </w:r>
+            <w:r>
+              <w:rPr>
+                <w:noProof/>
+                <w:webHidden/>
+              </w:rPr>
+              <w:fldChar w:fldCharType="separate"/>
+            </w:r>
+            <w:r>
+              <w:rPr>
+                <w:noProof/>
+                <w:webHidden/>
+              </w:rPr>
+              <w:t>2</w:t>
+            </w:r>
+            <w:r>
+              <w:rPr>
+                <w:noProof/>
+                <w:webHidden/>
+              </w:rPr>
+              <w:fldChar w:fldCharType="end"/>
+            </w:r>
+          </w:hyperlink>
+        </w:p>
+        <w:p>
+          <w:pPr>
+            <w:pStyle w:val="TOC2"/>
+            <w:tabs>
+              <w:tab w:val="right" w:leader="dot" w:pos="9016"/>
+            </w:tabs>
+            <w:rPr>
+              <w:rFonts w:asciiTheme="minorHAnsi" w:eastAsiaTheme="minorEastAsia" w:hAnsiTheme="minorHAnsi"/>
+              <w:noProof/>
+              <w:sz w:val="24"/>
+              <w:szCs w:val="24"/>
+              <w:lang w:eastAsia="en-IE"/>
+            </w:rPr>
+          </w:pPr>
+          <w:hyperlink w:anchor="_Toc165116367" w:history="1">
+            <w:r>
+              <w:rPr>
+                <w:rStyle w:val="Hyperlink"/>
+                <w:noProof/>
+              </w:rPr>
+              <w:t>Github link:</w:t>
+            </w:r>
+            <w:r>
+              <w:rPr>
+                <w:noProof/>
+                <w:webHidden/>
+              </w:rPr>
+              <w:tab/>
+            </w:r>
+            <w:r>
+              <w:rPr>
+                <w:noProof/>
+                <w:webHidden/>
+              </w:rPr>
+              <w:fldChar w:fldCharType="begin"/>
+            </w:r>
+            <w:r>
+              <w:rPr>
+                <w:noProof/>
+                <w:webHidden/>
+              </w:rPr>
+              <w:instrText xml:space="preserve"> PAGEREF _Toc165116367 \h </w:instrText>
+            </w:r>
+            <w:r>
+              <w:rPr>
+                <w:noProof/>
+                <w:webHidden/>
+              </w:rPr>
+            </w:r>
+            <w:r>
+              <w:rPr>
+                <w:noProof/>
+                <w:webHidden/>
+              </w:rPr>
+              <w:fldChar w:fldCharType="separate"/>
+            </w:r>
+            <w:r>
+              <w:rPr>
+                <w:noProof/>
+                <w:webHidden/>
+              </w:rPr>
+              <w:t>2</w:t>
+            </w:r>
+            <w:r>
+              <w:rPr>
+                <w:noProof/>
+                <w:webHidden/>
+              </w:rPr>
+              <w:fldChar w:fldCharType="end"/>
+            </w:r>
+          </w:hyperlink>
+        </w:p>
+        <w:p>
+          <w:pPr>
+            <w:pStyle w:val="TOC2"/>
+            <w:tabs>
+              <w:tab w:val="right" w:leader="dot" w:pos="9016"/>
+            </w:tabs>
+            <w:rPr>
+              <w:rFonts w:asciiTheme="minorHAnsi" w:eastAsiaTheme="minorEastAsia" w:hAnsiTheme="minorHAnsi"/>
+              <w:noProof/>
+              <w:sz w:val="24"/>
+              <w:szCs w:val="24"/>
+              <w:lang w:eastAsia="en-IE"/>
+            </w:rPr>
+          </w:pPr>
+          <w:hyperlink w:anchor="_Toc165116368" w:history="1">
+            <w:r>
+              <w:rPr>
+                <w:rStyle w:val="Hyperlink"/>
+                <w:noProof/>
+              </w:rPr>
+              <w:t>Code comments:</w:t>
+            </w:r>
+            <w:r>
+              <w:rPr>
+                <w:noProof/>
+                <w:webHidden/>
+              </w:rPr>
+              <w:tab/>
+            </w:r>
+            <w:r>
+              <w:rPr>
+                <w:noProof/>
+                <w:webHidden/>
+              </w:rPr>
+              <w:fldChar w:fldCharType="begin"/>
+            </w:r>
+            <w:r>
+              <w:rPr>
+                <w:noProof/>
+                <w:webHidden/>
+              </w:rPr>
+              <w:instrText xml:space="preserve"> PAGEREF _Toc165116368 \h </w:instrText>
             </w:r>
             <w:r>
               <w:rPr>
@@ -1187,7 +1386,7 @@
       <w:pPr>
         <w:pStyle w:val="Heading1"/>
       </w:pPr>
-      <w:bookmarkStart w:id="0" w:name="_Toc164505644"/>
+      <w:bookmarkStart w:id="0" w:name="_Toc165116364"/>
       <w:r>
         <w:lastRenderedPageBreak/>
         <w:t>Introduction</w:t>
@@ -1195,6 +1394,185 @@
       <w:bookmarkEnd w:id="0"/>
     </w:p>
     <w:p/>
+    <w:p>
+      <w:r>
+        <w:t>Analysing</w:t>
+      </w:r>
+      <w:r>
+        <w:t xml:space="preserve"> and predicting student performance is crucial for educational institutions to improve efficiency. It helps identify students with low academic achievements early on, high dropout rates, and delays in graduation</w:t>
+      </w:r>
+      <w:r>
+        <w:t xml:space="preserve"> (</w:t>
+      </w:r>
+      <w:r>
+        <w:t xml:space="preserve">Daniel, </w:t>
+      </w:r>
+      <w:r>
+        <w:t xml:space="preserve">B. </w:t>
+      </w:r>
+      <w:r>
+        <w:t>2015)</w:t>
+      </w:r>
+      <w:r>
+        <w:t>.</w:t>
+      </w:r>
+      <w:r>
+        <w:t xml:space="preserve"> </w:t>
+      </w:r>
+      <w:r>
+        <w:t>I</w:t>
+      </w:r>
+      <w:r>
+        <w:t xml:space="preserve">t is very important </w:t>
+      </w:r>
+      <w:r>
+        <w:t>f</w:t>
+      </w:r>
+      <w:r>
+        <w:t>or educational institutions,</w:t>
+      </w:r>
+      <w:r>
+        <w:t xml:space="preserve"> </w:t>
+      </w:r>
+      <w:r>
+        <w:t xml:space="preserve">to understand the potential of using collected data </w:t>
+      </w:r>
+      <w:r>
+        <w:t>to</w:t>
+      </w:r>
+      <w:r>
+        <w:t xml:space="preserve"> improve </w:t>
+      </w:r>
+      <w:r>
+        <w:t xml:space="preserve">the </w:t>
+      </w:r>
+      <w:r>
+        <w:t xml:space="preserve">learning efficacy and academic achievements of </w:t>
+      </w:r>
+      <w:r>
+        <w:t xml:space="preserve">both the </w:t>
+      </w:r>
+      <w:r>
+        <w:t>individual</w:t>
+      </w:r>
+      <w:r>
+        <w:t xml:space="preserve"> student</w:t>
+      </w:r>
+      <w:r>
+        <w:t xml:space="preserve"> and institutions</w:t>
+      </w:r>
+      <w:r>
+        <w:t xml:space="preserve"> themselves</w:t>
+      </w:r>
+      <w:r>
+        <w:t xml:space="preserve"> (</w:t>
+      </w:r>
+      <w:r>
+        <w:t xml:space="preserve">M. </w:t>
+      </w:r>
+      <w:proofErr w:type="spellStart"/>
+      <w:r>
+        <w:t>Nachouki</w:t>
+      </w:r>
+      <w:proofErr w:type="spellEnd"/>
+      <w:r>
+        <w:t xml:space="preserve"> and M. Abou </w:t>
+      </w:r>
+      <w:proofErr w:type="spellStart"/>
+      <w:r>
+        <w:t>Naaj</w:t>
+      </w:r>
+      <w:proofErr w:type="spellEnd"/>
+      <w:r>
+        <w:t>, 2022)</w:t>
+      </w:r>
+      <w:r>
+        <w:t>.</w:t>
+      </w:r>
+    </w:p>
+    <w:p>
+      <w:r>
+        <w:t xml:space="preserve">This </w:t>
+      </w:r>
+      <w:r>
+        <w:t>report</w:t>
+      </w:r>
+      <w:r>
+        <w:t xml:space="preserve"> aims to explore and demonstrate the application of machine learning algorithms to predict academic success</w:t>
+      </w:r>
+      <w:r>
+        <w:t>. I</w:t>
+      </w:r>
+      <w:r>
+        <w:t xml:space="preserve"> will be </w:t>
+      </w:r>
+      <w:r>
+        <w:t xml:space="preserve">focusing on predicting </w:t>
+      </w:r>
+      <w:r>
+        <w:t xml:space="preserve">a group of </w:t>
+      </w:r>
+      <w:r>
+        <w:t xml:space="preserve">students' final grade </w:t>
+      </w:r>
+      <w:r>
+        <w:t>“</w:t>
+      </w:r>
+      <w:r>
+        <w:t>G3</w:t>
+      </w:r>
+      <w:r>
+        <w:t>”</w:t>
+      </w:r>
+      <w:r>
+        <w:t xml:space="preserve"> in a course based on their prior academic data and demographic features</w:t>
+      </w:r>
+      <w:r>
+        <w:t xml:space="preserve">. </w:t>
+      </w:r>
+      <w:r>
+        <w:t xml:space="preserve">The dataset I </w:t>
+      </w:r>
+      <w:r>
+        <w:t>have chosen is called</w:t>
+      </w:r>
+      <w:r>
+        <w:t xml:space="preserve"> the “Student Performance Dataset</w:t>
+      </w:r>
+      <w:r>
+        <w:t xml:space="preserve">” and can be found at </w:t>
+      </w:r>
+      <w:hyperlink r:id="rId9" w:history="1">
+        <w:r>
+          <w:rPr>
+            <w:rStyle w:val="Hyperlink"/>
+          </w:rPr>
+          <w:t>k</w:t>
+        </w:r>
+        <w:r>
+          <w:rPr>
+            <w:rStyle w:val="Hyperlink"/>
+          </w:rPr>
+          <w:t>aggle.com</w:t>
+        </w:r>
+      </w:hyperlink>
+      <w:r>
+        <w:t>.</w:t>
+      </w:r>
+    </w:p>
+    <w:p>
+      <w:r>
+        <w:t xml:space="preserve"> </w:t>
+      </w:r>
+    </w:p>
+    <w:p>
+      <w:pPr>
+        <w:rPr>
+          <w:b/>
+          <w:bCs/>
+        </w:rPr>
+      </w:pPr>
+    </w:p>
     <w:p/>
     <w:p/>
     <w:p/>
@@ -1226,7 +1604,7 @@
       <w:pPr>
         <w:pStyle w:val="Heading1"/>
       </w:pPr>
-      <w:bookmarkStart w:id="1" w:name="_Toc164505645"/>
+      <w:bookmarkStart w:id="1" w:name="_Toc165116365"/>
       <w:r>
         <w:lastRenderedPageBreak/>
         <w:t>References</w:t>
@@ -1234,12 +1612,140 @@
       <w:bookmarkEnd w:id="1"/>
     </w:p>
     <w:p/>
-    <w:p/>
-    <w:p/>
-    <w:p/>
-    <w:p/>
-    <w:p/>
-    <w:p/>
+    <w:p>
+      <w:r>
+        <w:t>Daniel, Ben. (2015). Big Data and analytics in higher education: Opportunities and challenges. British Journal of Educational Technology. 46. 10.1111/bjet.12230.</w:t>
+      </w:r>
+      <w:r>
+        <w:t xml:space="preserve"> </w:t>
+      </w:r>
+      <w:r>
+        <w:t>Available at:</w:t>
+      </w:r>
+      <w:r>
+        <w:t xml:space="preserve"> </w:t>
+      </w:r>
+      <w:hyperlink r:id="rId10" w:history="1">
+        <w:r>
+          <w:rPr>
+            <w:rStyle w:val="Hyperlink"/>
+          </w:rPr>
+          <w:t>https://www.researchgate.net/publication/269936924_Big_Data_and_analytics_in_higher_education_Opportunities_and_challenges</w:t>
+        </w:r>
+      </w:hyperlink>
+    </w:p>
+    <w:p>
+      <w:proofErr w:type="spellStart"/>
+      <w:r>
+        <w:t>Nachouki</w:t>
+      </w:r>
+      <w:proofErr w:type="spellEnd"/>
+      <w:r>
+        <w:t xml:space="preserve">, Mirna &amp; </w:t>
+      </w:r>
+      <w:proofErr w:type="spellStart"/>
+      <w:r>
+        <w:t>abou</w:t>
+      </w:r>
+      <w:proofErr w:type="spellEnd"/>
+      <w:r>
+        <w:t xml:space="preserve"> </w:t>
+      </w:r>
+      <w:proofErr w:type="spellStart"/>
+      <w:r>
+        <w:t>naaj</w:t>
+      </w:r>
+      <w:proofErr w:type="spellEnd"/>
+      <w:r>
+        <w:t>, Mahmoud. (2022). Predicting Student Performance to Improve Academic Advising Using the Random Forest Algorithm. International Journal of Distance Education Technologies. 20. 17. 10.4018/IJDET.296702.</w:t>
+      </w:r>
+      <w:r>
+        <w:t xml:space="preserve"> </w:t>
+      </w:r>
+      <w:r>
+        <w:t xml:space="preserve">Available at: </w:t>
+      </w:r>
+      <w:hyperlink r:id="rId11" w:tgtFrame="_new" w:history="1">
+        <w:r>
+          <w:rPr>
+            <w:rStyle w:val="Hyperlink"/>
+          </w:rPr>
+          <w:t>https://www.researchgate.net/publication/362839521_Predicting_Student_Performance_to_Improve_Academic_Advising_Using_the_Random_Forest_Algorithm</w:t>
+        </w:r>
+      </w:hyperlink>
+    </w:p>
+    <w:p/>
+    <w:p>
+      <w:pPr>
+        <w:pStyle w:val="Heading2"/>
+      </w:pPr>
+      <w:bookmarkStart w:id="2" w:name="_Toc165116366"/>
+      <w:r>
+        <w:t>Dataset</w:t>
+      </w:r>
+      <w:r>
+        <w:t>:</w:t>
+      </w:r>
+      <w:bookmarkEnd w:id="2"/>
+    </w:p>
+    <w:p>
+      <w:r>
+        <w:t>Student Performance Dataset</w:t>
+      </w:r>
+      <w:r>
+        <w:t xml:space="preserve"> (2022) </w:t>
+      </w:r>
+      <w:hyperlink r:id="rId12" w:history="1">
+        <w:r>
+          <w:rPr>
+            <w:rStyle w:val="Hyperlink"/>
+          </w:rPr>
+          <w:t>https://www.kaggle.com/datasets/devansodariya/student-performance-data/data</w:t>
+        </w:r>
+      </w:hyperlink>
+    </w:p>
+    <w:p/>
+    <w:p>
+      <w:pPr>
+        <w:pStyle w:val="Heading2"/>
+      </w:pPr>
+      <w:bookmarkStart w:id="3" w:name="_Toc165116367"/>
+      <w:proofErr w:type="spellStart"/>
+      <w:r>
+        <w:t>Github</w:t>
+      </w:r>
+      <w:proofErr w:type="spellEnd"/>
+      <w:r>
+        <w:t xml:space="preserve"> link</w:t>
+      </w:r>
+      <w:r>
+        <w:t>:</w:t>
+      </w:r>
+      <w:bookmarkEnd w:id="3"/>
+    </w:p>
+    <w:p>
+      <w:pPr>
+        <w:pStyle w:val="Heading2"/>
+      </w:pPr>
+    </w:p>
+    <w:p>
+      <w:pPr>
+        <w:pStyle w:val="Heading2"/>
+      </w:pPr>
+    </w:p>
+    <w:p>
+      <w:pPr>
+        <w:pStyle w:val="Heading2"/>
+      </w:pPr>
+      <w:bookmarkStart w:id="4" w:name="_Toc165116368"/>
+      <w:r>
+        <w:t xml:space="preserve">Code </w:t>
+      </w:r>
+      <w:r>
+        <w:t>comments:</w:t>
+      </w:r>
+      <w:bookmarkEnd w:id="4"/>
+    </w:p>
     <w:p/>
     <w:p/>
     <w:p/>
@@ -1267,7 +1773,7 @@
     <w:p/>
     <w:p/>
     <w:sectPr>
-      <w:footerReference w:type="default" r:id="rId9"/>
+      <w:footerReference w:type="default" r:id="rId13"/>
       <w:pgSz w:w="11906" w:h="16838"/>
       <w:pgMar w:top="1440" w:right="1440" w:bottom="1440" w:left="1440" w:header="708" w:footer="708" w:gutter="0"/>
       <w:pgNumType w:start="1"/>
@@ -1972,7 +2478,7 @@
   <w:style w:type="paragraph" w:default="1" w:styleId="Normal">
     <w:name w:val="Normal"/>
     <w:qFormat/>
-    <w:rsid w:val="00E60722"/>
+    <w:rsid w:val="00C53ACD"/>
     <w:rPr>
       <w:rFonts w:ascii="Calibri" w:hAnsi="Calibri"/>
     </w:rPr>
@@ -2177,7 +2683,6 @@
   <w:style w:type="character" w:default="1" w:styleId="DefaultParagraphFont">
     <w:name w:val="Default Paragraph Font"/>
     <w:uiPriority w:val="1"/>
-    <w:semiHidden/>
     <w:unhideWhenUsed/>
   </w:style>
   <w:style w:type="table" w:default="1" w:styleId="TableNormal">
@@ -2662,6 +3167,18 @@
         <w:insideV w:val="single" w:sz="4" w:space="0" w:color="auto"/>
       </w:tblBorders>
     </w:tblPr>
+  </w:style>
+  <w:style w:type="character" w:styleId="UnresolvedMention">
+    <w:name w:val="Unresolved Mention"/>
+    <w:basedOn w:val="DefaultParagraphFont"/>
+    <w:uiPriority w:val="99"/>
+    <w:semiHidden/>
+    <w:unhideWhenUsed/>
+    <w:rsid w:val="00743E72"/>
+    <w:rPr>
+      <w:color w:val="605E5C"/>
+      <w:shd w:val="clear" w:color="auto" w:fill="E1DFDD"/>
+    </w:rPr>
   </w:style>
 </w:styles>
 </file>

</xml_diff>